<commit_message>
testing working on harshit laptop finally
</commit_message>
<xml_diff>
--- a/data/questionpaper.docx
+++ b/data/questionpaper.docx
@@ -72,11 +72,9 @@
         <w:rPr>
           <w:lang w:val="en-US"/>
         </w:rPr>
-        <w:t xml:space="preserve">18AI811. q1</w:t>
+        <w:t xml:space="preserve">18AI811. What is AI ?</w:t>
         <w:br/>
-        <w:t xml:space="preserve">18AI812. q2</w:t>
-        <w:br/>
-        <w:t xml:space="preserve">18AI813. q3</w:t>
+        <w:t xml:space="preserve">18AI812. What is ML ?</w:t>
         <w:br/>
         <w:t xml:space="preserve"/>
       </w:r>

</xml_diff>

<commit_message>
normalizing score and add download scores
</commit_message>
<xml_diff>
--- a/data/questionpaper.docx
+++ b/data/questionpaper.docx
@@ -42,7 +42,7 @@
         <w:rPr>
           <w:lang w:val="en-US"/>
         </w:rPr>
-        <w:t xml:space="preserve">Date:2024-05-09</w:t>
+        <w:t xml:space="preserve">Date:2024-05-07</w:t>
       </w:r>
       <w:r>
         <w:rPr>
@@ -69,14 +69,14 @@
         <w:rPr>
           <w:lang w:val="en-US"/>
         </w:rPr>
-        <w:t xml:space="preserve">Subject Code: 18AI82   </w:t>
+        <w:t xml:space="preserve">Subject Code: 18AI61   </w:t>
       </w:r>
       <w:proofErr w:type="gramEnd"/>
       <w:r>
         <w:rPr>
           <w:lang w:val="en-US"/>
         </w:rPr>
-        <w:t xml:space="preserve">                                                                              Total Marks : 4</w:t>
+        <w:t xml:space="preserve">                                                                              Total Marks : 20</w:t>
       </w:r>
     </w:p>
     <w:p>
@@ -104,7 +104,7 @@
         <w:rPr>
           <w:lang w:val="en-US"/>
         </w:rPr>
-        <w:t xml:space="preserve"> 16:28</w:t>
+        <w:t xml:space="preserve"> 20</w:t>
       </w:r>
     </w:p>
     <w:p>
@@ -125,7 +125,7 @@
         <w:rPr>
           <w:lang w:val="en-US"/>
         </w:rPr>
-        <w:t xml:space="preserve">18AI821.</w:t>
+        <w:t xml:space="preserve">18AI611.</w:t>
       </w:r>
       <w:r>
         <w:rPr>
@@ -137,7 +137,7 @@
         <w:rPr>
           <w:lang w:val="en-US"/>
         </w:rPr>
-        <w:t xml:space="preserve">testit</w:t>
+        <w:t xml:space="preserve">Q1</w:t>
       </w:r>
       <w:r>
         <w:rPr>
@@ -149,7 +149,33 @@
         <w:rPr>
           <w:lang w:val="en-US"/>
         </w:rPr>
-        <w:t xml:space="preserve"> Marks:4</w:t>
+        <w:t xml:space="preserve"> (Marks:10)</w:t>
+        <w:br/>
+        <w:t xml:space="preserve">18AI612.</w:t>
+      </w:r>
+      <w:r>
+        <w:rPr>
+          <w:lang w:val="en-US"/>
+        </w:rPr>
+        <w:tab/>
+      </w:r>
+      <w:r>
+        <w:rPr>
+          <w:lang w:val="en-US"/>
+        </w:rPr>
+        <w:t xml:space="preserve">Q2</w:t>
+      </w:r>
+      <w:r>
+        <w:rPr>
+          <w:lang w:val="en-US"/>
+        </w:rPr>
+        <w:tab/>
+      </w:r>
+      <w:r>
+        <w:rPr>
+          <w:lang w:val="en-US"/>
+        </w:rPr>
+        <w:t xml:space="preserve"> (Marks:10)</w:t>
         <w:br/>
         <w:t xml:space="preserve"/>
       </w:r>

</xml_diff>

<commit_message>
final changes with ocr and dates
</commit_message>
<xml_diff>
--- a/data/questionpaper.docx
+++ b/data/questionpaper.docx
@@ -27,7 +27,7 @@
         <w:rPr>
           <w:lang w:val="en-US"/>
         </w:rPr>
-        <w:t xml:space="preserve">Dayananda Sagar </w:t>
+        <w:t xml:space="preserve">Visvesvaraya Technological University</w:t>
       </w:r>
     </w:p>
     <w:p>
@@ -55,7 +55,7 @@
           <w:lang w:val="en-US"/>
         </w:rPr>
         <w:tab/>
-        <w:t xml:space="preserve">                                                                         Subject: TEST</w:t>
+        <w:t xml:space="preserve">                                                                         Subject: Machine Learning</w:t>
       </w:r>
     </w:p>
     <w:p>
@@ -69,7 +69,7 @@
         <w:rPr>
           <w:lang w:val="en-US"/>
         </w:rPr>
-        <w:t xml:space="preserve">Subject Code: 18AI421   </w:t>
+        <w:t xml:space="preserve">Subject Code: 18AI88   </w:t>
       </w:r>
       <w:proofErr w:type="gramEnd"/>
       <w:r>
@@ -104,7 +104,7 @@
         <w:rPr>
           <w:lang w:val="en-US"/>
         </w:rPr>
-        <w:t xml:space="preserve"> 20</w:t>
+        <w:t xml:space="preserve"> 120 </w:t>
       </w:r>
     </w:p>
     <w:p>
@@ -125,19 +125,45 @@
         <w:rPr>
           <w:lang w:val="en-US"/>
         </w:rPr>
-        <w:t xml:space="preserve">18AI4211.</w:t>
-      </w:r>
-      <w:r>
-        <w:rPr>
-          <w:lang w:val="en-US"/>
-        </w:rPr>
-        <w:tab/>
-      </w:r>
-      <w:r>
-        <w:rPr>
-          <w:lang w:val="en-US"/>
-        </w:rPr>
-        <w:t xml:space="preserve">Test</w:t>
+        <w:t xml:space="preserve">18AI881.</w:t>
+      </w:r>
+      <w:r>
+        <w:rPr>
+          <w:lang w:val="en-US"/>
+        </w:rPr>
+        <w:tab/>
+      </w:r>
+      <w:r>
+        <w:rPr>
+          <w:lang w:val="en-US"/>
+        </w:rPr>
+        <w:t xml:space="preserve">What is Machine Learning? Give 3 examples where ML can be used.</w:t>
+      </w:r>
+      <w:r>
+        <w:rPr>
+          <w:lang w:val="en-US"/>
+        </w:rPr>
+        <w:tab/>
+      </w:r>
+      <w:r>
+        <w:rPr>
+          <w:lang w:val="en-US"/>
+        </w:rPr>
+        <w:t xml:space="preserve"> (Marks:5)</w:t>
+        <w:br/>
+        <w:t xml:space="preserve">18AI882.</w:t>
+      </w:r>
+      <w:r>
+        <w:rPr>
+          <w:lang w:val="en-US"/>
+        </w:rPr>
+        <w:tab/>
+      </w:r>
+      <w:r>
+        <w:rPr>
+          <w:lang w:val="en-US"/>
+        </w:rPr>
+        <w:t xml:space="preserve">What are the main challenges in ML?</w:t>
       </w:r>
       <w:r>
         <w:rPr>
@@ -151,57 +177,83 @@
         </w:rPr>
         <w:t xml:space="preserve"> (Marks:10)</w:t>
         <w:br/>
-        <w:t xml:space="preserve">18AI4212.</w:t>
-      </w:r>
-      <w:r>
-        <w:rPr>
-          <w:lang w:val="en-US"/>
-        </w:rPr>
-        <w:tab/>
-      </w:r>
-      <w:r>
-        <w:rPr>
-          <w:lang w:val="en-US"/>
-        </w:rPr>
-        <w:t xml:space="preserve">Test Q3</w:t>
-      </w:r>
-      <w:r>
-        <w:rPr>
-          <w:lang w:val="en-US"/>
-        </w:rPr>
-        <w:tab/>
-      </w:r>
-      <w:r>
-        <w:rPr>
-          <w:lang w:val="en-US"/>
-        </w:rPr>
-        <w:t xml:space="preserve"> (Marks:10)</w:t>
+        <w:t xml:space="preserve">18AI883.</w:t>
+      </w:r>
+      <w:r>
+        <w:rPr>
+          <w:lang w:val="en-US"/>
+        </w:rPr>
+        <w:tab/>
+      </w:r>
+      <w:r>
+        <w:rPr>
+          <w:lang w:val="en-US"/>
+        </w:rPr>
+        <w:t xml:space="preserve">Explain voting classifier, Bagging and Pasting, Out-of-Bag Evaluation.</w:t>
+      </w:r>
+      <w:r>
+        <w:rPr>
+          <w:lang w:val="en-US"/>
+        </w:rPr>
+        <w:tab/>
+      </w:r>
+      <w:r>
+        <w:rPr>
+          <w:lang w:val="en-US"/>
+        </w:rPr>
+        <w:t xml:space="preserve"> (Marks:5)</w:t>
         <w:br/>
-        <w:t xml:space="preserve">18AI4213.</w:t>
-      </w:r>
-      <w:r>
-        <w:rPr>
-          <w:lang w:val="en-US"/>
-        </w:rPr>
-        <w:tab/>
-      </w:r>
-      <w:r>
-        <w:rPr>
-          <w:lang w:val="en-US"/>
-        </w:rPr>
-        <w:t xml:space="preserve">i DON'T KNOW WHAT </w:t>
-      </w:r>
-      <w:r>
-        <w:rPr>
-          <w:lang w:val="en-US"/>
-        </w:rPr>
-        <w:tab/>
-      </w:r>
-      <w:r>
-        <w:rPr>
-          <w:lang w:val="en-US"/>
-        </w:rPr>
-        <w:t xml:space="preserve"> (Marks:5)</w:t>
+        <w:t xml:space="preserve">18AI884.</w:t>
+      </w:r>
+      <w:r>
+        <w:rPr>
+          <w:lang w:val="en-US"/>
+        </w:rPr>
+        <w:tab/>
+      </w:r>
+      <w:r>
+        <w:rPr>
+          <w:lang w:val="en-US"/>
+        </w:rPr>
+        <w:t xml:space="preserve">List the 3 major types of Machine Learning Algorithm.</w:t>
+      </w:r>
+      <w:r>
+        <w:rPr>
+          <w:lang w:val="en-US"/>
+        </w:rPr>
+        <w:tab/>
+      </w:r>
+      <w:r>
+        <w:rPr>
+          <w:lang w:val="en-US"/>
+        </w:rPr>
+        <w:t xml:space="preserve"> (Marks:3)</w:t>
+        <w:br/>
+        <w:t xml:space="preserve">18AI885.</w:t>
+      </w:r>
+      <w:r>
+        <w:rPr>
+          <w:lang w:val="en-US"/>
+        </w:rPr>
+        <w:tab/>
+      </w:r>
+      <w:r>
+        <w:rPr>
+          <w:lang w:val="en-US"/>
+        </w:rPr>
+        <w:t xml:space="preserve">Differentiate Supervised and Unsupervised Learning with the help of an example.</w:t>
+      </w:r>
+      <w:r>
+        <w:rPr>
+          <w:lang w:val="en-US"/>
+        </w:rPr>
+        <w:tab/>
+      </w:r>
+      <w:r>
+        <w:rPr>
+          <w:lang w:val="en-US"/>
+        </w:rPr>
+        <w:t xml:space="preserve"> (Marks:2)</w:t>
         <w:br/>
         <w:t xml:space="preserve"/>
       </w:r>

</xml_diff>